<commit_message>
add admin tasks, admin team, admin customers etc
</commit_message>
<xml_diff>
--- a/extra/inside pages.docx
+++ b/extra/inside pages.docx
@@ -90,10 +90,7 @@
               </w:numPr>
             </w:pPr>
             <w:r>
-              <w:t>Tasks</w:t>
-            </w:r>
-            <w:r>
-              <w:t xml:space="preserve"> i</w:t>
+              <w:t>Tasks i</w:t>
             </w:r>
             <w:r>
               <w:t xml:space="preserve">n Process </w:t>
@@ -569,6 +566,21 @@
       </w:tr>
     </w:tbl>
     <w:p/>
+    <w:p/>
+    <w:p/>
+    <w:p>
+      <w:r>
+        <w:t>Tasks –</w:t>
+      </w:r>
+    </w:p>
+    <w:p>
+      <w:r>
+        <w:t>Search tasks</w:t>
+      </w:r>
+      <w:r>
+        <w:t xml:space="preserve">   - - - - - - - -  View &amp; Edit Tasks, Create New Task</w:t>
+      </w:r>
+    </w:p>
     <w:sectPr>
       <w:pgSz w:w="11906" w:h="16838"/>
       <w:pgMar w:top="1440" w:right="1440" w:bottom="1440" w:left="1440" w:header="708" w:footer="708" w:gutter="0"/>

</xml_diff>